<commit_message>
Reformat user testing questions
</commit_message>
<xml_diff>
--- a/docs/demo-documents/User Testing Questions.docx
+++ b/docs/demo-documents/User Testing Questions.docx
@@ -24,158 +24,6 @@
       <w:pPr>
         <w:jc w:val="center"/>
       </w:pPr>
-      <w:r>
-        <w:drawing>
-          <wp:inline distT="0" distB="0" distL="0" distR="0" wp14:anchorId="6F83C89D" wp14:editId="16F012B6">
-            <wp:extent cx="3206187" cy="2246108"/>
-            <wp:effectExtent l="0" t="0" r="0" b="1905"/>
-            <wp:docPr id="1" name="Picture 1"/>
-            <wp:cNvGraphicFramePr>
-              <a:graphicFrameLocks xmlns:a="http://schemas.openxmlformats.org/drawingml/2006/main" noChangeAspect="1"/>
-            </wp:cNvGraphicFramePr>
-            <a:graphic xmlns:a="http://schemas.openxmlformats.org/drawingml/2006/main">
-              <a:graphicData uri="http://schemas.openxmlformats.org/drawingml/2006/picture">
-                <pic:pic xmlns:pic="http://schemas.openxmlformats.org/drawingml/2006/picture">
-                  <pic:nvPicPr>
-                    <pic:cNvPr id="1" name=""/>
-                    <pic:cNvPicPr/>
-                  </pic:nvPicPr>
-                  <pic:blipFill>
-                    <a:blip r:embed="rId5"/>
-                    <a:stretch>
-                      <a:fillRect/>
-                    </a:stretch>
-                  </pic:blipFill>
-                  <pic:spPr>
-                    <a:xfrm>
-                      <a:off x="0" y="0"/>
-                      <a:ext cx="3245132" cy="2273391"/>
-                    </a:xfrm>
-                    <a:prstGeom prst="rect">
-                      <a:avLst/>
-                    </a:prstGeom>
-                  </pic:spPr>
-                </pic:pic>
-              </a:graphicData>
-            </a:graphic>
-          </wp:inline>
-        </w:drawing>
-      </w:r>
-    </w:p>
-    <w:p>
-      <w:r>
-        <w:t>Editor to do’s</w:t>
-      </w:r>
-    </w:p>
-    <w:p>
-      <w:pPr>
-        <w:pStyle w:val="ListParagraph"/>
-        <w:numPr>
-          <w:ilvl w:val="0"/>
-          <w:numId w:val="4"/>
-        </w:numPr>
-      </w:pPr>
-      <w:r>
-        <w:t>Add hotspot</w:t>
-      </w:r>
-    </w:p>
-    <w:p>
-      <w:pPr>
-        <w:pStyle w:val="ListParagraph"/>
-        <w:numPr>
-          <w:ilvl w:val="0"/>
-          <w:numId w:val="4"/>
-        </w:numPr>
-      </w:pPr>
-      <w:r>
-        <w:t>Add description/photo/video</w:t>
-      </w:r>
-    </w:p>
-    <w:p>
-      <w:pPr>
-        <w:pStyle w:val="ListParagraph"/>
-        <w:numPr>
-          <w:ilvl w:val="0"/>
-          <w:numId w:val="4"/>
-        </w:numPr>
-      </w:pPr>
-      <w:r>
-        <w:t>Start application</w:t>
-      </w:r>
-    </w:p>
-    <w:p/>
-    <w:p>
-      <w:pPr>
-        <w:pStyle w:val="ListParagraph"/>
-        <w:numPr>
-          <w:ilvl w:val="0"/>
-          <w:numId w:val="4"/>
-        </w:numPr>
-      </w:pPr>
-      <w:r>
-        <w:t>Import config</w:t>
-      </w:r>
-    </w:p>
-    <w:p>
-      <w:pPr>
-        <w:pStyle w:val="ListParagraph"/>
-        <w:numPr>
-          <w:ilvl w:val="0"/>
-          <w:numId w:val="4"/>
-        </w:numPr>
-      </w:pPr>
-      <w:r>
-        <w:t xml:space="preserve">Start application </w:t>
-      </w:r>
-    </w:p>
-    <w:p/>
-    <w:p>
-      <w:pPr>
-        <w:pStyle w:val="ListParagraph"/>
-        <w:numPr>
-          <w:ilvl w:val="0"/>
-          <w:numId w:val="4"/>
-        </w:numPr>
-      </w:pPr>
-      <w:r>
-        <w:t>Add hotspot</w:t>
-      </w:r>
-    </w:p>
-    <w:p>
-      <w:pPr>
-        <w:pStyle w:val="ListParagraph"/>
-        <w:numPr>
-          <w:ilvl w:val="0"/>
-          <w:numId w:val="4"/>
-        </w:numPr>
-      </w:pPr>
-      <w:r>
-        <w:t>Add description/photo/video</w:t>
-      </w:r>
-    </w:p>
-    <w:p>
-      <w:pPr>
-        <w:pStyle w:val="ListParagraph"/>
-        <w:numPr>
-          <w:ilvl w:val="0"/>
-          <w:numId w:val="4"/>
-        </w:numPr>
-      </w:pPr>
-      <w:r>
-        <w:t xml:space="preserve">Save </w:t>
-      </w:r>
-    </w:p>
-    <w:p>
-      <w:pPr>
-        <w:pStyle w:val="ListParagraph"/>
-        <w:numPr>
-          <w:ilvl w:val="0"/>
-          <w:numId w:val="4"/>
-        </w:numPr>
-      </w:pPr>
-      <w:r>
-        <w:t xml:space="preserve">Export </w:t>
-      </w:r>
     </w:p>
     <w:p>
       <w:pPr>
@@ -307,9 +155,12 @@
           <w:ilvl w:val="0"/>
           <w:numId w:val="1"/>
         </w:numPr>
-      </w:pPr>
-      <w:r>
-        <w:t>I thought the editor was easy to use</w:t>
+        <w:rPr>
+          <w:u w:val="single"/>
+        </w:rPr>
+      </w:pPr>
+      <w:r>
+        <w:t>What is your consent form number?</w:t>
       </w:r>
     </w:p>
     <w:p>
@@ -321,6 +172,18 @@
         </w:numPr>
       </w:pPr>
       <w:r>
+        <w:t>I thought the editor was easy to use</w:t>
+      </w:r>
+    </w:p>
+    <w:p>
+      <w:pPr>
+        <w:pStyle w:val="ListParagraph"/>
+        <w:numPr>
+          <w:ilvl w:val="0"/>
+          <w:numId w:val="1"/>
+        </w:numPr>
+      </w:pPr>
+      <w:r>
         <w:t>I think I would need the support of a technical person to be able to use the editor</w:t>
       </w:r>
     </w:p>
@@ -374,7 +237,15 @@
     </w:p>
     <w:p/>
     <w:p>
-      <w:r>
+      <w:pPr>
+        <w:rPr>
+          <w:u w:val="single"/>
+        </w:rPr>
+      </w:pPr>
+      <w:r>
+        <w:rPr>
+          <w:u w:val="single"/>
+        </w:rPr>
         <w:t>Hotspot questions</w:t>
       </w:r>
     </w:p>
@@ -387,13 +258,7 @@
         </w:numPr>
       </w:pPr>
       <w:r>
-        <w:t xml:space="preserve">I would understand the systems purpose without the </w:t>
-      </w:r>
-      <w:r>
-        <w:t>use</w:t>
-      </w:r>
-      <w:r>
-        <w:t xml:space="preserve"> of prompts </w:t>
+        <w:t>What is your consent form number?</w:t>
       </w:r>
     </w:p>
     <w:p>
@@ -405,6 +270,18 @@
         </w:numPr>
       </w:pPr>
       <w:r>
+        <w:t xml:space="preserve">I would understand the systems purpose without the use of prompts </w:t>
+      </w:r>
+    </w:p>
+    <w:p>
+      <w:pPr>
+        <w:pStyle w:val="ListParagraph"/>
+        <w:numPr>
+          <w:ilvl w:val="0"/>
+          <w:numId w:val="2"/>
+        </w:numPr>
+      </w:pPr>
+      <w:r>
         <w:t>I could imagine this being in use in an interactive exhibit</w:t>
       </w:r>
     </w:p>
@@ -417,10 +294,7 @@
         </w:numPr>
       </w:pPr>
       <w:r>
-        <w:t>What changes would help in making this feel more like an interactive exhibit</w:t>
-      </w:r>
-      <w:r>
-        <w:t>?</w:t>
+        <w:t>What changes would help in making this feel more like an interactive exhibit?</w:t>
       </w:r>
     </w:p>
     <w:p>
@@ -432,13 +306,7 @@
         </w:numPr>
       </w:pPr>
       <w:r>
-        <w:t xml:space="preserve">The animations feel janky and </w:t>
-      </w:r>
-      <w:r>
-        <w:t>a</w:t>
-      </w:r>
-      <w:r>
-        <w:t>ffected my experience</w:t>
+        <w:t>What do you feel about these aspects of the design</w:t>
       </w:r>
     </w:p>
     <w:p>
@@ -450,10 +318,19 @@
         </w:numPr>
       </w:pPr>
       <w:r>
-        <w:t xml:space="preserve">What changes would you like to see to the </w:t>
-      </w:r>
-      <w:r>
-        <w:t>animations?</w:t>
+        <w:t>Hotspot animations</w:t>
+      </w:r>
+    </w:p>
+    <w:p>
+      <w:pPr>
+        <w:pStyle w:val="ListParagraph"/>
+        <w:numPr>
+          <w:ilvl w:val="1"/>
+          <w:numId w:val="2"/>
+        </w:numPr>
+      </w:pPr>
+      <w:r>
+        <w:t>Display information</w:t>
       </w:r>
     </w:p>
     <w:p>
@@ -465,19 +342,7 @@
         </w:numPr>
       </w:pPr>
       <w:r>
-        <w:t>The information displayed was easy to read</w:t>
-      </w:r>
-    </w:p>
-    <w:p>
-      <w:pPr>
-        <w:pStyle w:val="ListParagraph"/>
-        <w:numPr>
-          <w:ilvl w:val="1"/>
-          <w:numId w:val="2"/>
-        </w:numPr>
-      </w:pPr>
-      <w:r>
-        <w:t>What aspects made it hard to read the information?</w:t>
+        <w:t>What changes would you like to see in the design?</w:t>
       </w:r>
     </w:p>
     <w:p>
@@ -486,19 +351,8 @@
       </w:pPr>
     </w:p>
     <w:p>
-      <w:pPr>
-        <w:ind w:left="360"/>
-      </w:pPr>
       <w:bookmarkStart w:id="0" w:name="_GoBack"/>
       <w:bookmarkEnd w:id="0"/>
-    </w:p>
-    <w:p>
-      <w:pPr>
-        <w:pStyle w:val="ListParagraph"/>
-      </w:pPr>
-      <w:r>
-        <w:t>Are there any other changes you would like to see if you were to adopt this system?</w:t>
-      </w:r>
     </w:p>
     <w:sectPr>
       <w:pgSz w:w="11900" w:h="16840"/>
@@ -1324,6 +1178,7 @@
   <w:style w:type="paragraph" w:default="1" w:styleId="Normal">
     <w:name w:val="Normal"/>
     <w:qFormat/>
+    <w:rsid w:val="0074424F"/>
   </w:style>
   <w:style w:type="character" w:default="1" w:styleId="DefaultParagraphFont">
     <w:name w:val="Default Paragraph Font"/>

</xml_diff>